<commit_message>
stronger enfrocment of mvc in model
</commit_message>
<xml_diff>
--- a/docs/Lagatoria.docx
+++ b/docs/Lagatoria.docx
@@ -11,7 +11,6 @@
           <w:lang w:val="en-US"/>
         </w:rPr>
       </w:pPr>
-      <w:proofErr w:type="spellStart"/>
       <w:r>
         <w:rPr>
           <w:rFonts w:ascii="Times New Roman" w:hAnsi="Times New Roman" w:cs="Times New Roman"/>
@@ -19,7 +18,6 @@
         </w:rPr>
         <w:t>Lagatoria</w:t>
       </w:r>
-      <w:proofErr w:type="spellEnd"/>
     </w:p>
     <w:p>
       <w:pPr>
@@ -27,6 +25,24 @@
           <w:lang w:val="en-US"/>
         </w:rPr>
       </w:pPr>
+      <w:r>
+        <w:t xml:space="preserve">1. </w:t>
+      </w:r>
+      <w:r>
+        <w:t>Názov</w:t>
+      </w:r>
+      <w:r>
+        <w:t xml:space="preserve"> projektu je Lagatoria.</w:t>
+      </w:r>
+      <w:r>
+        <w:t xml:space="preserve"> Hlavnou úlohou projektu je vydávanie kníh, teda to zahŕňa </w:t>
+      </w:r>
+      <w:r>
+        <w:t>napísanie</w:t>
+      </w:r>
+      <w:r>
+        <w:t xml:space="preserve"> textu, jeho korektúru, návrh obálky, zistenie aký je dopyt po knihe, vytlačenie kníh s tým spojené rozhodovanie sa, koľko kusov sa vytlačí a následná distribúcia výtlačkov. Ďalej sa knihy predávajú v kníhkupectve, kde si ich môže kúpiť zákazník.</w:t>
+      </w:r>
     </w:p>
     <w:p>
       <w:pPr>
@@ -34,36 +50,23 @@
           <w:lang w:val="en-US"/>
         </w:rPr>
       </w:pPr>
-    </w:p>
-    <w:p>
-      <w:r>
-        <w:t xml:space="preserve">1. </w:t>
-      </w:r>
-      <w:r>
-        <w:t>Aký má názov a hlavné črty vášho projektu.</w:t>
-      </w:r>
-    </w:p>
-    <w:p>
-      <w:r>
-        <w:t>2. Spustite program a preveďte všetky dôležité vetvy programu.</w:t>
-      </w:r>
-    </w:p>
-    <w:p>
-      <w:r>
-        <w:t>3. V zdrojových súboroch ukážte aspoň 1 hierarchiu dedenia tried (</w:t>
-      </w:r>
-      <w:r>
-        <w:t xml:space="preserve">3 </w:t>
-      </w:r>
-      <w:r>
-        <w:t>vrstvovú).</w:t>
-      </w:r>
-    </w:p>
-    <w:p>
-      <w:pPr>
-        <w:spacing w:line="360" w:lineRule="auto"/>
+      <w:r>
+        <w:t xml:space="preserve">2. </w:t>
+      </w:r>
+      <w:r>
+        <w:t>Program je funkčný.</w:t>
+      </w:r>
+      <w:r>
+        <w:t xml:space="preserve">  </w:t>
+      </w:r>
+    </w:p>
+    <w:p>
+      <w:pPr>
         <w:jc w:val="both"/>
       </w:pPr>
+      <w:r>
+        <w:t xml:space="preserve">3. </w:t>
+      </w:r>
       <w:r>
         <w:t xml:space="preserve">Aspoň </w:t>
       </w:r>
@@ -85,115 +88,876 @@
         <w:t xml:space="preserve"> nám tvorí dedenie používateľov. Na vrchu </w:t>
       </w:r>
       <w:r>
-        <w:t xml:space="preserve">je interface </w:t>
-      </w:r>
-      <w:proofErr w:type="spellStart"/>
-      <w:r>
-        <w:t>lagatoria.utils.InputProcess</w:t>
-      </w:r>
-      <w:proofErr w:type="spellEnd"/>
+        <w:t>je interface lagatoria.utils.InputProcess</w:t>
+      </w:r>
       <w:r>
         <w:t xml:space="preserve"> </w:t>
       </w:r>
       <w:r>
-        <w:t xml:space="preserve">ten je implementovaný abstraktnou triedou </w:t>
-      </w:r>
-      <w:proofErr w:type="spellStart"/>
-      <w:r>
-        <w:t>lagatoria.users.Pouzivatel</w:t>
-      </w:r>
-      <w:proofErr w:type="spellEnd"/>
-      <w:r>
-        <w:t xml:space="preserve">, </w:t>
-      </w:r>
-      <w:proofErr w:type="spellStart"/>
-      <w:r>
-        <w:t>Pouzivatel</w:t>
-      </w:r>
-      <w:proofErr w:type="spellEnd"/>
-      <w:r>
-        <w:t xml:space="preserve"> je dedený triedou </w:t>
-      </w:r>
-      <w:proofErr w:type="spellStart"/>
-      <w:r>
-        <w:t>Zakaznik</w:t>
-      </w:r>
-      <w:proofErr w:type="spellEnd"/>
-      <w:r>
-        <w:t xml:space="preserve"> a abstraktnou triedou </w:t>
-      </w:r>
-      <w:proofErr w:type="spellStart"/>
-      <w:r>
-        <w:t>Zamestanec</w:t>
-      </w:r>
-      <w:proofErr w:type="spellEnd"/>
-      <w:r>
-        <w:t xml:space="preserve">. Nakoniec triedy </w:t>
-      </w:r>
-      <w:proofErr w:type="spellStart"/>
-      <w:r>
-        <w:t>Skladnik</w:t>
-      </w:r>
-      <w:proofErr w:type="spellEnd"/>
-      <w:r>
-        <w:t xml:space="preserve">, Predajca, </w:t>
-      </w:r>
-      <w:proofErr w:type="spellStart"/>
-      <w:r>
-        <w:t>Distributor</w:t>
-      </w:r>
-      <w:proofErr w:type="spellEnd"/>
-      <w:r>
-        <w:t xml:space="preserve">, </w:t>
-      </w:r>
-      <w:proofErr w:type="spellStart"/>
-      <w:r>
-        <w:t>Manazer</w:t>
-      </w:r>
-      <w:proofErr w:type="spellEnd"/>
-      <w:r>
-        <w:t xml:space="preserve"> a aj vnorené triedy Korektor, </w:t>
-      </w:r>
-      <w:proofErr w:type="spellStart"/>
-      <w:r>
-        <w:t>Dizajner</w:t>
-      </w:r>
-      <w:proofErr w:type="spellEnd"/>
-      <w:r>
-        <w:t xml:space="preserve"> </w:t>
-      </w:r>
-      <w:r>
-        <w:t>(v triede Vydavatelstvo.java)</w:t>
-      </w:r>
-      <w:r>
-        <w:t xml:space="preserve"> dedia triedu Zamestnanec.</w:t>
-      </w:r>
-    </w:p>
-    <w:p>
-      <w:r>
-        <w:t>4. Ukážte využitie polymorfizmu= aspoň jedno prekonávanie metódy</w:t>
-      </w:r>
-      <w:r>
-        <w:t xml:space="preserve"> </w:t>
-      </w:r>
-      <w:r>
-        <w:t>vo  vybudovanej hierarchii tried.</w:t>
-      </w:r>
-    </w:p>
-    <w:p/>
-    <w:p>
-      <w:r>
-        <w:t>5. Ukážte použitie agregácie (aspoň jeden atribút je typu trieda).</w:t>
-      </w:r>
-    </w:p>
-    <w:p>
-      <w:r>
-        <w:t>6. Ukážte oddelenie aplikačnej(business) logiky od používateľského</w:t>
-      </w:r>
-    </w:p>
-    <w:p>
-      <w:r>
-        <w:t>rozhrania.</w:t>
+        <w:t>ten je implementovaný abstraktnou triedou lagatoria.users.Pouzivatel</w:t>
+      </w:r>
+      <w:r>
+        <w:t>, Pouzivatel je dedený triedou Zakaznik a abstraktnou triedou Zamestanec. Nakoniec triedy Skladnik, Predajca, Distributor, Manazer a aj vnorené triedy Korektor, Dizajner</w:t>
+      </w:r>
+      <w:r>
+        <w:t xml:space="preserve"> (v triede Vydavatelstvo.java) dedia triedu Zamestnanec.</w:t>
+      </w:r>
+    </w:p>
+    <w:p>
+      <w:r>
+        <w:drawing>
+          <wp:inline distT="0" distB="0" distL="0" distR="0" wp14:anchorId="5D33593C" wp14:editId="15F3461D">
+            <wp:extent cx="2419688" cy="209579"/>
+            <wp:effectExtent l="0" t="0" r="0" b="0"/>
+            <wp:docPr id="1" name="Obrázok 1"/>
+            <wp:cNvGraphicFramePr>
+              <a:graphicFrameLocks xmlns:a="http://schemas.openxmlformats.org/drawingml/2006/main" noChangeAspect="1"/>
+            </wp:cNvGraphicFramePr>
+            <a:graphic xmlns:a="http://schemas.openxmlformats.org/drawingml/2006/main">
+              <a:graphicData uri="http://schemas.openxmlformats.org/drawingml/2006/picture">
+                <pic:pic xmlns:pic="http://schemas.openxmlformats.org/drawingml/2006/picture">
+                  <pic:nvPicPr>
+                    <pic:cNvPr id="1" name=""/>
+                    <pic:cNvPicPr/>
+                  </pic:nvPicPr>
+                  <pic:blipFill>
+                    <a:blip r:embed="rId7"/>
+                    <a:stretch>
+                      <a:fillRect/>
+                    </a:stretch>
+                  </pic:blipFill>
+                  <pic:spPr>
+                    <a:xfrm>
+                      <a:off x="0" y="0"/>
+                      <a:ext cx="2419688" cy="209579"/>
+                    </a:xfrm>
+                    <a:prstGeom prst="rect">
+                      <a:avLst/>
+                    </a:prstGeom>
+                  </pic:spPr>
+                </pic:pic>
+              </a:graphicData>
+            </a:graphic>
+          </wp:inline>
+        </w:drawing>
+      </w:r>
+    </w:p>
+    <w:p>
+      <w:pPr>
+        <w:ind w:firstLine="708"/>
+      </w:pPr>
+      <w:r>
+        <w:drawing>
+          <wp:inline distT="0" distB="0" distL="0" distR="0" wp14:anchorId="72B4176B" wp14:editId="01F35265">
+            <wp:extent cx="4344006" cy="181000"/>
+            <wp:effectExtent l="0" t="0" r="0" b="9525"/>
+            <wp:docPr id="3" name="Obrázok 3"/>
+            <wp:cNvGraphicFramePr>
+              <a:graphicFrameLocks xmlns:a="http://schemas.openxmlformats.org/drawingml/2006/main" noChangeAspect="1"/>
+            </wp:cNvGraphicFramePr>
+            <a:graphic xmlns:a="http://schemas.openxmlformats.org/drawingml/2006/main">
+              <a:graphicData uri="http://schemas.openxmlformats.org/drawingml/2006/picture">
+                <pic:pic xmlns:pic="http://schemas.openxmlformats.org/drawingml/2006/picture">
+                  <pic:nvPicPr>
+                    <pic:cNvPr id="1" name=""/>
+                    <pic:cNvPicPr/>
+                  </pic:nvPicPr>
+                  <pic:blipFill>
+                    <a:blip r:embed="rId8"/>
+                    <a:stretch>
+                      <a:fillRect/>
+                    </a:stretch>
+                  </pic:blipFill>
+                  <pic:spPr>
+                    <a:xfrm>
+                      <a:off x="0" y="0"/>
+                      <a:ext cx="4344006" cy="181000"/>
+                    </a:xfrm>
+                    <a:prstGeom prst="rect">
+                      <a:avLst/>
+                    </a:prstGeom>
+                  </pic:spPr>
+                </pic:pic>
+              </a:graphicData>
+            </a:graphic>
+          </wp:inline>
+        </w:drawing>
+      </w:r>
+    </w:p>
+    <w:p>
+      <w:pPr>
+        <w:ind w:left="708" w:firstLine="708"/>
+      </w:pPr>
+      <w:r>
+        <w:drawing>
+          <wp:inline distT="0" distB="0" distL="0" distR="0" wp14:anchorId="4AE21137" wp14:editId="5DBB3861">
+            <wp:extent cx="3086531" cy="219106"/>
+            <wp:effectExtent l="0" t="0" r="0" b="9525"/>
+            <wp:docPr id="4" name="Obrázok 4"/>
+            <wp:cNvGraphicFramePr>
+              <a:graphicFrameLocks xmlns:a="http://schemas.openxmlformats.org/drawingml/2006/main" noChangeAspect="1"/>
+            </wp:cNvGraphicFramePr>
+            <a:graphic xmlns:a="http://schemas.openxmlformats.org/drawingml/2006/main">
+              <a:graphicData uri="http://schemas.openxmlformats.org/drawingml/2006/picture">
+                <pic:pic xmlns:pic="http://schemas.openxmlformats.org/drawingml/2006/picture">
+                  <pic:nvPicPr>
+                    <pic:cNvPr id="1" name=""/>
+                    <pic:cNvPicPr/>
+                  </pic:nvPicPr>
+                  <pic:blipFill>
+                    <a:blip r:embed="rId9"/>
+                    <a:stretch>
+                      <a:fillRect/>
+                    </a:stretch>
+                  </pic:blipFill>
+                  <pic:spPr>
+                    <a:xfrm>
+                      <a:off x="0" y="0"/>
+                      <a:ext cx="3086531" cy="219106"/>
+                    </a:xfrm>
+                    <a:prstGeom prst="rect">
+                      <a:avLst/>
+                    </a:prstGeom>
+                  </pic:spPr>
+                </pic:pic>
+              </a:graphicData>
+            </a:graphic>
+          </wp:inline>
+        </w:drawing>
+      </w:r>
+    </w:p>
+    <w:p>
+      <w:pPr>
+        <w:ind w:left="708" w:firstLine="708"/>
+      </w:pPr>
+      <w:r>
+        <w:drawing>
+          <wp:inline distT="0" distB="0" distL="0" distR="0" wp14:anchorId="1074C340" wp14:editId="6A7324A5">
+            <wp:extent cx="4086795" cy="161948"/>
+            <wp:effectExtent l="0" t="0" r="0" b="9525"/>
+            <wp:docPr id="2" name="Obrázok 2"/>
+            <wp:cNvGraphicFramePr>
+              <a:graphicFrameLocks xmlns:a="http://schemas.openxmlformats.org/drawingml/2006/main" noChangeAspect="1"/>
+            </wp:cNvGraphicFramePr>
+            <a:graphic xmlns:a="http://schemas.openxmlformats.org/drawingml/2006/main">
+              <a:graphicData uri="http://schemas.openxmlformats.org/drawingml/2006/picture">
+                <pic:pic xmlns:pic="http://schemas.openxmlformats.org/drawingml/2006/picture">
+                  <pic:nvPicPr>
+                    <pic:cNvPr id="1" name=""/>
+                    <pic:cNvPicPr/>
+                  </pic:nvPicPr>
+                  <pic:blipFill>
+                    <a:blip r:embed="rId10"/>
+                    <a:stretch>
+                      <a:fillRect/>
+                    </a:stretch>
+                  </pic:blipFill>
+                  <pic:spPr>
+                    <a:xfrm>
+                      <a:off x="0" y="0"/>
+                      <a:ext cx="4086795" cy="161948"/>
+                    </a:xfrm>
+                    <a:prstGeom prst="rect">
+                      <a:avLst/>
+                    </a:prstGeom>
+                  </pic:spPr>
+                </pic:pic>
+              </a:graphicData>
+            </a:graphic>
+          </wp:inline>
+        </w:drawing>
+      </w:r>
+    </w:p>
+    <w:p>
+      <w:pPr>
+        <w:ind w:left="708" w:firstLine="708"/>
+      </w:pPr>
+      <w:r>
+        <w:tab/>
+      </w:r>
+      <w:r>
+        <w:drawing>
+          <wp:inline distT="0" distB="0" distL="0" distR="0" wp14:anchorId="3A6A0370" wp14:editId="1012ABBE">
+            <wp:extent cx="3134162" cy="200053"/>
+            <wp:effectExtent l="0" t="0" r="0" b="9525"/>
+            <wp:docPr id="5" name="Obrázok 5"/>
+            <wp:cNvGraphicFramePr>
+              <a:graphicFrameLocks xmlns:a="http://schemas.openxmlformats.org/drawingml/2006/main" noChangeAspect="1"/>
+            </wp:cNvGraphicFramePr>
+            <a:graphic xmlns:a="http://schemas.openxmlformats.org/drawingml/2006/main">
+              <a:graphicData uri="http://schemas.openxmlformats.org/drawingml/2006/picture">
+                <pic:pic xmlns:pic="http://schemas.openxmlformats.org/drawingml/2006/picture">
+                  <pic:nvPicPr>
+                    <pic:cNvPr id="1" name=""/>
+                    <pic:cNvPicPr/>
+                  </pic:nvPicPr>
+                  <pic:blipFill>
+                    <a:blip r:embed="rId11"/>
+                    <a:stretch>
+                      <a:fillRect/>
+                    </a:stretch>
+                  </pic:blipFill>
+                  <pic:spPr>
+                    <a:xfrm>
+                      <a:off x="0" y="0"/>
+                      <a:ext cx="3134162" cy="200053"/>
+                    </a:xfrm>
+                    <a:prstGeom prst="rect">
+                      <a:avLst/>
+                    </a:prstGeom>
+                  </pic:spPr>
+                </pic:pic>
+              </a:graphicData>
+            </a:graphic>
+          </wp:inline>
+        </w:drawing>
+      </w:r>
+    </w:p>
+    <w:p>
+      <w:pPr>
+        <w:ind w:left="708" w:firstLine="708"/>
+      </w:pPr>
+      <w:r>
+        <w:tab/>
+      </w:r>
+      <w:r>
+        <w:drawing>
+          <wp:inline distT="0" distB="0" distL="0" distR="0" wp14:anchorId="2D009B4D" wp14:editId="0B529764">
+            <wp:extent cx="3381847" cy="200053"/>
+            <wp:effectExtent l="0" t="0" r="0" b="9525"/>
+            <wp:docPr id="6" name="Obrázok 6"/>
+            <wp:cNvGraphicFramePr>
+              <a:graphicFrameLocks xmlns:a="http://schemas.openxmlformats.org/drawingml/2006/main" noChangeAspect="1"/>
+            </wp:cNvGraphicFramePr>
+            <a:graphic xmlns:a="http://schemas.openxmlformats.org/drawingml/2006/main">
+              <a:graphicData uri="http://schemas.openxmlformats.org/drawingml/2006/picture">
+                <pic:pic xmlns:pic="http://schemas.openxmlformats.org/drawingml/2006/picture">
+                  <pic:nvPicPr>
+                    <pic:cNvPr id="1" name=""/>
+                    <pic:cNvPicPr/>
+                  </pic:nvPicPr>
+                  <pic:blipFill>
+                    <a:blip r:embed="rId12"/>
+                    <a:stretch>
+                      <a:fillRect/>
+                    </a:stretch>
+                  </pic:blipFill>
+                  <pic:spPr>
+                    <a:xfrm>
+                      <a:off x="0" y="0"/>
+                      <a:ext cx="3381847" cy="200053"/>
+                    </a:xfrm>
+                    <a:prstGeom prst="rect">
+                      <a:avLst/>
+                    </a:prstGeom>
+                  </pic:spPr>
+                </pic:pic>
+              </a:graphicData>
+            </a:graphic>
+          </wp:inline>
+        </w:drawing>
+      </w:r>
+    </w:p>
+    <w:p>
+      <w:pPr>
+        <w:ind w:left="1416" w:firstLine="708"/>
+      </w:pPr>
+      <w:r>
+        <w:drawing>
+          <wp:inline distT="0" distB="0" distL="0" distR="0" wp14:anchorId="7F0F4312" wp14:editId="078D0925">
+            <wp:extent cx="3277057" cy="171474"/>
+            <wp:effectExtent l="0" t="0" r="0" b="0"/>
+            <wp:docPr id="8" name="Obrázok 8"/>
+            <wp:cNvGraphicFramePr>
+              <a:graphicFrameLocks xmlns:a="http://schemas.openxmlformats.org/drawingml/2006/main" noChangeAspect="1"/>
+            </wp:cNvGraphicFramePr>
+            <a:graphic xmlns:a="http://schemas.openxmlformats.org/drawingml/2006/main">
+              <a:graphicData uri="http://schemas.openxmlformats.org/drawingml/2006/picture">
+                <pic:pic xmlns:pic="http://schemas.openxmlformats.org/drawingml/2006/picture">
+                  <pic:nvPicPr>
+                    <pic:cNvPr id="1" name=""/>
+                    <pic:cNvPicPr/>
+                  </pic:nvPicPr>
+                  <pic:blipFill>
+                    <a:blip r:embed="rId13"/>
+                    <a:stretch>
+                      <a:fillRect/>
+                    </a:stretch>
+                  </pic:blipFill>
+                  <pic:spPr>
+                    <a:xfrm>
+                      <a:off x="0" y="0"/>
+                      <a:ext cx="3277057" cy="171474"/>
+                    </a:xfrm>
+                    <a:prstGeom prst="rect">
+                      <a:avLst/>
+                    </a:prstGeom>
+                  </pic:spPr>
+                </pic:pic>
+              </a:graphicData>
+            </a:graphic>
+          </wp:inline>
+        </w:drawing>
+      </w:r>
+    </w:p>
+    <w:p>
+      <w:pPr>
+        <w:ind w:left="708" w:firstLine="708"/>
+      </w:pPr>
+      <w:r>
+        <w:tab/>
+      </w:r>
+      <w:r>
+        <w:drawing>
+          <wp:inline distT="0" distB="0" distL="0" distR="0" wp14:anchorId="41532B6D" wp14:editId="2EB5D6C1">
+            <wp:extent cx="3639058" cy="190527"/>
+            <wp:effectExtent l="0" t="0" r="0" b="0"/>
+            <wp:docPr id="7" name="Obrázok 7"/>
+            <wp:cNvGraphicFramePr>
+              <a:graphicFrameLocks xmlns:a="http://schemas.openxmlformats.org/drawingml/2006/main" noChangeAspect="1"/>
+            </wp:cNvGraphicFramePr>
+            <a:graphic xmlns:a="http://schemas.openxmlformats.org/drawingml/2006/main">
+              <a:graphicData uri="http://schemas.openxmlformats.org/drawingml/2006/picture">
+                <pic:pic xmlns:pic="http://schemas.openxmlformats.org/drawingml/2006/picture">
+                  <pic:nvPicPr>
+                    <pic:cNvPr id="1" name=""/>
+                    <pic:cNvPicPr/>
+                  </pic:nvPicPr>
+                  <pic:blipFill>
+                    <a:blip r:embed="rId14"/>
+                    <a:stretch>
+                      <a:fillRect/>
+                    </a:stretch>
+                  </pic:blipFill>
+                  <pic:spPr>
+                    <a:xfrm>
+                      <a:off x="0" y="0"/>
+                      <a:ext cx="3639058" cy="190527"/>
+                    </a:xfrm>
+                    <a:prstGeom prst="rect">
+                      <a:avLst/>
+                    </a:prstGeom>
+                  </pic:spPr>
+                </pic:pic>
+              </a:graphicData>
+            </a:graphic>
+          </wp:inline>
+        </w:drawing>
+      </w:r>
+    </w:p>
+    <w:p>
+      <w:pPr>
+        <w:jc w:val="both"/>
+      </w:pPr>
+      <w:r>
+        <w:t xml:space="preserve">4. </w:t>
+      </w:r>
+      <w:r>
+        <w:t>Polymorfizmus je napríklad v tom ako sa spracovávajú vstupy v triede Pouzivatel</w:t>
+      </w:r>
+      <w:r>
+        <w:t>.java</w:t>
+      </w:r>
+      <w:r>
+        <w:t xml:space="preserve"> sa definuje </w:t>
+      </w:r>
+      <w:r>
+        <w:t>spôsob</w:t>
+      </w:r>
+      <w:r>
+        <w:t xml:space="preserve"> akým sa spracováva vstup a následne Zamestnanec</w:t>
+      </w:r>
+      <w:r>
+        <w:t>.java</w:t>
+      </w:r>
+      <w:r>
+        <w:t xml:space="preserve"> prekonáva funkciu tým že s ňou ešte volá pridajHodinu(), čo </w:t>
+      </w:r>
+      <w:r>
+        <w:t>pridá</w:t>
+      </w:r>
+      <w:r>
+        <w:t xml:space="preserve"> zamestnancovi jednu odrobenú hodinu, za použitie metódy</w:t>
+      </w:r>
+      <w:r>
+        <w:t>.</w:t>
+      </w:r>
+    </w:p>
+    <w:p>
+      <w:r>
+        <w:drawing>
+          <wp:inline distT="0" distB="0" distL="0" distR="0" wp14:anchorId="107DDA9C" wp14:editId="464F4745">
+            <wp:extent cx="5876925" cy="2406650"/>
+            <wp:effectExtent l="0" t="0" r="0" b="0"/>
+            <wp:docPr id="9" name="Obrázok 9"/>
+            <wp:cNvGraphicFramePr>
+              <a:graphicFrameLocks xmlns:a="http://schemas.openxmlformats.org/drawingml/2006/main" noChangeAspect="1"/>
+            </wp:cNvGraphicFramePr>
+            <a:graphic xmlns:a="http://schemas.openxmlformats.org/drawingml/2006/main">
+              <a:graphicData uri="http://schemas.openxmlformats.org/drawingml/2006/picture">
+                <pic:pic xmlns:pic="http://schemas.openxmlformats.org/drawingml/2006/picture">
+                  <pic:nvPicPr>
+                    <pic:cNvPr id="1" name=""/>
+                    <pic:cNvPicPr/>
+                  </pic:nvPicPr>
+                  <pic:blipFill>
+                    <a:blip r:embed="rId15"/>
+                    <a:stretch>
+                      <a:fillRect/>
+                    </a:stretch>
+                  </pic:blipFill>
+                  <pic:spPr>
+                    <a:xfrm>
+                      <a:off x="0" y="0"/>
+                      <a:ext cx="6041956" cy="2474232"/>
+                    </a:xfrm>
+                    <a:prstGeom prst="rect">
+                      <a:avLst/>
+                    </a:prstGeom>
+                  </pic:spPr>
+                </pic:pic>
+              </a:graphicData>
+            </a:graphic>
+          </wp:inline>
+        </w:drawing>
+      </w:r>
+    </w:p>
+    <w:p>
+      <w:r>
+        <w:drawing>
+          <wp:inline distT="0" distB="0" distL="0" distR="0" wp14:anchorId="01EB1D3B" wp14:editId="7B13DBD0">
+            <wp:extent cx="5876925" cy="875665"/>
+            <wp:effectExtent l="0" t="0" r="9525" b="635"/>
+            <wp:docPr id="10" name="Obrázok 10"/>
+            <wp:cNvGraphicFramePr>
+              <a:graphicFrameLocks xmlns:a="http://schemas.openxmlformats.org/drawingml/2006/main" noChangeAspect="1"/>
+            </wp:cNvGraphicFramePr>
+            <a:graphic xmlns:a="http://schemas.openxmlformats.org/drawingml/2006/main">
+              <a:graphicData uri="http://schemas.openxmlformats.org/drawingml/2006/picture">
+                <pic:pic xmlns:pic="http://schemas.openxmlformats.org/drawingml/2006/picture">
+                  <pic:nvPicPr>
+                    <pic:cNvPr id="1" name=""/>
+                    <pic:cNvPicPr/>
+                  </pic:nvPicPr>
+                  <pic:blipFill>
+                    <a:blip r:embed="rId16"/>
+                    <a:stretch>
+                      <a:fillRect/>
+                    </a:stretch>
+                  </pic:blipFill>
+                  <pic:spPr>
+                    <a:xfrm>
+                      <a:off x="0" y="0"/>
+                      <a:ext cx="6460575" cy="962629"/>
+                    </a:xfrm>
+                    <a:prstGeom prst="rect">
+                      <a:avLst/>
+                    </a:prstGeom>
+                  </pic:spPr>
+                </pic:pic>
+              </a:graphicData>
+            </a:graphic>
+          </wp:inline>
+        </w:drawing>
+      </w:r>
+    </w:p>
+    <w:p>
+      <w:pPr>
+        <w:keepNext/>
+      </w:pPr>
+      <w:r>
+        <w:lastRenderedPageBreak/>
+        <w:drawing>
+          <wp:inline distT="0" distB="0" distL="0" distR="0" wp14:anchorId="01548FD6" wp14:editId="29DDB481">
+            <wp:extent cx="5010150" cy="181994"/>
+            <wp:effectExtent l="0" t="0" r="0" b="8890"/>
+            <wp:docPr id="11" name="Obrázok 11"/>
+            <wp:cNvGraphicFramePr>
+              <a:graphicFrameLocks xmlns:a="http://schemas.openxmlformats.org/drawingml/2006/main" noChangeAspect="1"/>
+            </wp:cNvGraphicFramePr>
+            <a:graphic xmlns:a="http://schemas.openxmlformats.org/drawingml/2006/main">
+              <a:graphicData uri="http://schemas.openxmlformats.org/drawingml/2006/picture">
+                <pic:pic xmlns:pic="http://schemas.openxmlformats.org/drawingml/2006/picture">
+                  <pic:nvPicPr>
+                    <pic:cNvPr id="1" name=""/>
+                    <pic:cNvPicPr/>
+                  </pic:nvPicPr>
+                  <pic:blipFill>
+                    <a:blip r:embed="rId17"/>
+                    <a:stretch>
+                      <a:fillRect/>
+                    </a:stretch>
+                  </pic:blipFill>
+                  <pic:spPr>
+                    <a:xfrm>
+                      <a:off x="0" y="0"/>
+                      <a:ext cx="7068088" cy="256749"/>
+                    </a:xfrm>
+                    <a:prstGeom prst="rect">
+                      <a:avLst/>
+                    </a:prstGeom>
+                  </pic:spPr>
+                </pic:pic>
+              </a:graphicData>
+            </a:graphic>
+          </wp:inline>
+        </w:drawing>
+      </w:r>
+    </w:p>
+    <w:p>
+      <w:pPr>
+        <w:pStyle w:val="Popis"/>
+      </w:pPr>
+      <w:r>
+        <w:t xml:space="preserve">Obrázok </w:t>
+      </w:r>
+      <w:fldSimple w:instr=" SEQ Obrázok \* ARABIC ">
+        <w:r>
+          <w:rPr>
+            <w:noProof/>
+          </w:rPr>
+          <w:t>1</w:t>
+        </w:r>
+      </w:fldSimple>
+      <w:r>
+        <w:t xml:space="preserve"> Volanie funkcie spracuj  z premennej pouzivatel</w:t>
+      </w:r>
+    </w:p>
+    <w:p>
+      <w:pPr>
+        <w:rPr>
+          <w:lang w:val="en-US"/>
+        </w:rPr>
+      </w:pPr>
+      <w:r>
+        <w:t>Ďalší priklad</w:t>
+      </w:r>
+      <w:r>
+        <w:rPr>
+          <w:lang w:val="en-US"/>
+        </w:rPr>
+        <w:t>:</w:t>
+      </w:r>
+    </w:p>
+    <w:p>
+      <w:pPr>
+        <w:rPr>
+          <w:lang w:val="en-US"/>
+        </w:rPr>
+      </w:pPr>
+      <w:r>
+        <w:rPr>
+          <w:lang w:val="en-US"/>
+        </w:rPr>
+        <w:drawing>
+          <wp:inline distT="0" distB="0" distL="0" distR="0" wp14:anchorId="313186F8" wp14:editId="6C05DE12">
+            <wp:extent cx="6219825" cy="502126"/>
+            <wp:effectExtent l="0" t="0" r="0" b="0"/>
+            <wp:docPr id="12" name="Obrázok 12"/>
+            <wp:cNvGraphicFramePr>
+              <a:graphicFrameLocks xmlns:a="http://schemas.openxmlformats.org/drawingml/2006/main" noChangeAspect="1"/>
+            </wp:cNvGraphicFramePr>
+            <a:graphic xmlns:a="http://schemas.openxmlformats.org/drawingml/2006/main">
+              <a:graphicData uri="http://schemas.openxmlformats.org/drawingml/2006/picture">
+                <pic:pic xmlns:pic="http://schemas.openxmlformats.org/drawingml/2006/picture">
+                  <pic:nvPicPr>
+                    <pic:cNvPr id="1" name=""/>
+                    <pic:cNvPicPr/>
+                  </pic:nvPicPr>
+                  <pic:blipFill>
+                    <a:blip r:embed="rId18"/>
+                    <a:stretch>
+                      <a:fillRect/>
+                    </a:stretch>
+                  </pic:blipFill>
+                  <pic:spPr>
+                    <a:xfrm>
+                      <a:off x="0" y="0"/>
+                      <a:ext cx="6275694" cy="506636"/>
+                    </a:xfrm>
+                    <a:prstGeom prst="rect">
+                      <a:avLst/>
+                    </a:prstGeom>
+                  </pic:spPr>
+                </pic:pic>
+              </a:graphicData>
+            </a:graphic>
+          </wp:inline>
+        </w:drawing>
+      </w:r>
+    </w:p>
+    <w:p>
+      <w:pPr>
+        <w:keepNext/>
+      </w:pPr>
+      <w:r>
+        <w:rPr>
+          <w:lang w:val="en-US"/>
+        </w:rPr>
+        <w:drawing>
+          <wp:inline distT="0" distB="0" distL="0" distR="0" wp14:anchorId="7DA06AF5" wp14:editId="40D20211">
+            <wp:extent cx="6219825" cy="377337"/>
+            <wp:effectExtent l="0" t="0" r="0" b="3810"/>
+            <wp:docPr id="13" name="Obrázok 13"/>
+            <wp:cNvGraphicFramePr>
+              <a:graphicFrameLocks xmlns:a="http://schemas.openxmlformats.org/drawingml/2006/main" noChangeAspect="1"/>
+            </wp:cNvGraphicFramePr>
+            <a:graphic xmlns:a="http://schemas.openxmlformats.org/drawingml/2006/main">
+              <a:graphicData uri="http://schemas.openxmlformats.org/drawingml/2006/picture">
+                <pic:pic xmlns:pic="http://schemas.openxmlformats.org/drawingml/2006/picture">
+                  <pic:nvPicPr>
+                    <pic:cNvPr id="1" name=""/>
+                    <pic:cNvPicPr/>
+                  </pic:nvPicPr>
+                  <pic:blipFill>
+                    <a:blip r:embed="rId19"/>
+                    <a:stretch>
+                      <a:fillRect/>
+                    </a:stretch>
+                  </pic:blipFill>
+                  <pic:spPr>
+                    <a:xfrm>
+                      <a:off x="0" y="0"/>
+                      <a:ext cx="6398691" cy="388188"/>
+                    </a:xfrm>
+                    <a:prstGeom prst="rect">
+                      <a:avLst/>
+                    </a:prstGeom>
+                  </pic:spPr>
+                </pic:pic>
+              </a:graphicData>
+            </a:graphic>
+          </wp:inline>
+        </w:drawing>
+      </w:r>
+    </w:p>
+    <w:p>
+      <w:pPr>
+        <w:pStyle w:val="Popis"/>
+        <w:rPr>
+          <w:lang w:val="en-US"/>
+        </w:rPr>
+      </w:pPr>
+      <w:r>
+        <w:t xml:space="preserve">Obrázok </w:t>
+      </w:r>
+      <w:fldSimple w:instr=" SEQ Obrázok \* ARABIC ">
+        <w:r>
+          <w:rPr>
+            <w:noProof/>
+          </w:rPr>
+          <w:t>2</w:t>
+        </w:r>
+      </w:fldSimple>
+      <w:r>
+        <w:t xml:space="preserve"> Override funkcie v Knihkupetvo.java</w:t>
+      </w:r>
+    </w:p>
+    <w:p>
+      <w:r>
+        <w:t xml:space="preserve">5. </w:t>
+      </w:r>
+      <w:r>
+        <w:t xml:space="preserve">Napríklad trieda </w:t>
+      </w:r>
+      <w:r>
+        <w:t>Vydavatelstvo</w:t>
+      </w:r>
+      <w:r>
+        <w:t>.java</w:t>
+      </w:r>
+      <w:r>
+        <w:t xml:space="preserve"> v sebe agreguje Manazer</w:t>
+      </w:r>
+      <w:r>
+        <w:t>.java. Knihy sa agregujú v regáloch v prípade Knihkupectva.</w:t>
+      </w:r>
+      <w:r>
+        <w:t xml:space="preserve"> Ďalej v sebe Manazer agreguje autorov, ktorý sú pripravený písať.</w:t>
+      </w:r>
+    </w:p>
+    <w:p>
+      <w:r>
+        <w:drawing>
+          <wp:inline distT="0" distB="0" distL="0" distR="0" wp14:anchorId="371FBCFE" wp14:editId="57A23D01">
+            <wp:extent cx="3924848" cy="419158"/>
+            <wp:effectExtent l="0" t="0" r="0" b="0"/>
+            <wp:docPr id="14" name="Obrázok 14"/>
+            <wp:cNvGraphicFramePr>
+              <a:graphicFrameLocks xmlns:a="http://schemas.openxmlformats.org/drawingml/2006/main" noChangeAspect="1"/>
+            </wp:cNvGraphicFramePr>
+            <a:graphic xmlns:a="http://schemas.openxmlformats.org/drawingml/2006/main">
+              <a:graphicData uri="http://schemas.openxmlformats.org/drawingml/2006/picture">
+                <pic:pic xmlns:pic="http://schemas.openxmlformats.org/drawingml/2006/picture">
+                  <pic:nvPicPr>
+                    <pic:cNvPr id="1" name=""/>
+                    <pic:cNvPicPr/>
+                  </pic:nvPicPr>
+                  <pic:blipFill>
+                    <a:blip r:embed="rId20"/>
+                    <a:stretch>
+                      <a:fillRect/>
+                    </a:stretch>
+                  </pic:blipFill>
+                  <pic:spPr>
+                    <a:xfrm>
+                      <a:off x="0" y="0"/>
+                      <a:ext cx="3924848" cy="419158"/>
+                    </a:xfrm>
+                    <a:prstGeom prst="rect">
+                      <a:avLst/>
+                    </a:prstGeom>
+                  </pic:spPr>
+                </pic:pic>
+              </a:graphicData>
+            </a:graphic>
+          </wp:inline>
+        </w:drawing>
+      </w:r>
+    </w:p>
+    <w:p>
+      <w:pPr>
+        <w:rPr>
+          <w:lang w:val="en-US"/>
+        </w:rPr>
+      </w:pPr>
+      <w:r>
+        <w:drawing>
+          <wp:inline distT="0" distB="0" distL="0" distR="0" wp14:anchorId="016C68C1" wp14:editId="0DD6FB9A">
+            <wp:extent cx="6143625" cy="2259178"/>
+            <wp:effectExtent l="0" t="0" r="0" b="8255"/>
+            <wp:docPr id="15" name="Obrázok 15"/>
+            <wp:cNvGraphicFramePr>
+              <a:graphicFrameLocks xmlns:a="http://schemas.openxmlformats.org/drawingml/2006/main" noChangeAspect="1"/>
+            </wp:cNvGraphicFramePr>
+            <a:graphic xmlns:a="http://schemas.openxmlformats.org/drawingml/2006/main">
+              <a:graphicData uri="http://schemas.openxmlformats.org/drawingml/2006/picture">
+                <pic:pic xmlns:pic="http://schemas.openxmlformats.org/drawingml/2006/picture">
+                  <pic:nvPicPr>
+                    <pic:cNvPr id="1" name=""/>
+                    <pic:cNvPicPr/>
+                  </pic:nvPicPr>
+                  <pic:blipFill>
+                    <a:blip r:embed="rId21"/>
+                    <a:stretch>
+                      <a:fillRect/>
+                    </a:stretch>
+                  </pic:blipFill>
+                  <pic:spPr>
+                    <a:xfrm>
+                      <a:off x="0" y="0"/>
+                      <a:ext cx="6174181" cy="2270414"/>
+                    </a:xfrm>
+                    <a:prstGeom prst="rect">
+                      <a:avLst/>
+                    </a:prstGeom>
+                  </pic:spPr>
+                </pic:pic>
+              </a:graphicData>
+            </a:graphic>
+          </wp:inline>
+        </w:drawing>
+      </w:r>
+    </w:p>
+    <w:p>
+      <w:r>
+        <w:drawing>
+          <wp:inline distT="0" distB="0" distL="0" distR="0" wp14:anchorId="4A1114BA" wp14:editId="0C550774">
+            <wp:extent cx="2810267" cy="1314633"/>
+            <wp:effectExtent l="0" t="0" r="9525" b="0"/>
+            <wp:docPr id="16" name="Obrázok 16"/>
+            <wp:cNvGraphicFramePr>
+              <a:graphicFrameLocks xmlns:a="http://schemas.openxmlformats.org/drawingml/2006/main" noChangeAspect="1"/>
+            </wp:cNvGraphicFramePr>
+            <a:graphic xmlns:a="http://schemas.openxmlformats.org/drawingml/2006/main">
+              <a:graphicData uri="http://schemas.openxmlformats.org/drawingml/2006/picture">
+                <pic:pic xmlns:pic="http://schemas.openxmlformats.org/drawingml/2006/picture">
+                  <pic:nvPicPr>
+                    <pic:cNvPr id="1" name=""/>
+                    <pic:cNvPicPr/>
+                  </pic:nvPicPr>
+                  <pic:blipFill>
+                    <a:blip r:embed="rId22"/>
+                    <a:stretch>
+                      <a:fillRect/>
+                    </a:stretch>
+                  </pic:blipFill>
+                  <pic:spPr>
+                    <a:xfrm>
+                      <a:off x="0" y="0"/>
+                      <a:ext cx="2810267" cy="1314633"/>
+                    </a:xfrm>
+                    <a:prstGeom prst="rect">
+                      <a:avLst/>
+                    </a:prstGeom>
+                  </pic:spPr>
+                </pic:pic>
+              </a:graphicData>
+            </a:graphic>
+          </wp:inline>
+        </w:drawing>
+      </w:r>
+    </w:p>
+    <w:p>
+      <w:r>
+        <w:t xml:space="preserve">6. </w:t>
+      </w:r>
+      <w:r>
+        <w:t>Používateľské</w:t>
+      </w:r>
+      <w:r>
+        <w:t xml:space="preserve"> rozhranie je definovane v triede View.java a </w:t>
+      </w:r>
+      <w:r>
+        <w:t>aplikačná</w:t>
+      </w:r>
+      <w:r>
+        <w:t xml:space="preserve"> logika sa kumuluje v Model.java a Controller.java je iba na </w:t>
+      </w:r>
+      <w:r>
+        <w:t>komunikáciu</w:t>
+      </w:r>
+      <w:r>
+        <w:t xml:space="preserve"> medzi nimi</w:t>
+      </w:r>
+    </w:p>
+    <w:p>
+      <w:r>
+        <w:drawing>
+          <wp:inline distT="0" distB="0" distL="0" distR="0" wp14:anchorId="1AC7FC27" wp14:editId="052111A7">
+            <wp:extent cx="3982006" cy="971686"/>
+            <wp:effectExtent l="0" t="0" r="0" b="0"/>
+            <wp:docPr id="17" name="Obrázok 17"/>
+            <wp:cNvGraphicFramePr>
+              <a:graphicFrameLocks xmlns:a="http://schemas.openxmlformats.org/drawingml/2006/main" noChangeAspect="1"/>
+            </wp:cNvGraphicFramePr>
+            <a:graphic xmlns:a="http://schemas.openxmlformats.org/drawingml/2006/main">
+              <a:graphicData uri="http://schemas.openxmlformats.org/drawingml/2006/picture">
+                <pic:pic xmlns:pic="http://schemas.openxmlformats.org/drawingml/2006/picture">
+                  <pic:nvPicPr>
+                    <pic:cNvPr id="1" name=""/>
+                    <pic:cNvPicPr/>
+                  </pic:nvPicPr>
+                  <pic:blipFill>
+                    <a:blip r:embed="rId23"/>
+                    <a:stretch>
+                      <a:fillRect/>
+                    </a:stretch>
+                  </pic:blipFill>
+                  <pic:spPr>
+                    <a:xfrm>
+                      <a:off x="0" y="0"/>
+                      <a:ext cx="3982006" cy="971686"/>
+                    </a:xfrm>
+                    <a:prstGeom prst="rect">
+                      <a:avLst/>
+                    </a:prstGeom>
+                  </pic:spPr>
+                </pic:pic>
+              </a:graphicData>
+            </a:graphic>
+          </wp:inline>
+        </w:drawing>
       </w:r>
     </w:p>
     <w:p>
@@ -202,13 +966,102 @@
       </w:r>
     </w:p>
     <w:sectPr>
+      <w:headerReference w:type="default" r:id="rId24"/>
       <w:pgSz w:w="11907" w:h="18144" w:code="8"/>
-      <w:pgMar w:top="720" w:right="720" w:bottom="720" w:left="720" w:header="709" w:footer="709" w:gutter="0"/>
+      <w:pgMar w:top="1417" w:right="1417" w:bottom="1417" w:left="1417" w:header="709" w:footer="709" w:gutter="0"/>
       <w:cols w:space="708"/>
       <w:docGrid w:linePitch="360"/>
     </w:sectPr>
   </w:body>
 </w:document>
+</file>
+
+<file path=word/endnotes.xml><?xml version="1.0" encoding="utf-8"?>
+<w:endnotes xmlns:wpc="http://schemas.microsoft.com/office/word/2010/wordprocessingCanvas" xmlns:cx="http://schemas.microsoft.com/office/drawing/2014/chartex" xmlns:cx1="http://schemas.microsoft.com/office/drawing/2015/9/8/chartex" xmlns:cx2="http://schemas.microsoft.com/office/drawing/2015/10/21/chartex" xmlns:cx3="http://schemas.microsoft.com/office/drawing/2016/5/9/chartex" xmlns:cx4="http://schemas.microsoft.com/office/drawing/2016/5/10/chartex" xmlns:cx5="http://schemas.microsoft.com/office/drawing/2016/5/11/chartex" xmlns:cx6="http://schemas.microsoft.com/office/drawing/2016/5/12/chartex" xmlns:cx7="http://schemas.microsoft.com/office/drawing/2016/5/13/chartex" xmlns:cx8="http://schemas.microsoft.com/office/drawing/2016/5/14/chartex" xmlns:mc="http://schemas.openxmlformats.org/markup-compatibility/2006" xmlns:aink="http://schemas.microsoft.com/office/drawing/2016/ink" xmlns:am3d="http://schemas.microsoft.com/office/drawing/2017/model3d" xmlns:o="urn:schemas-microsoft-com:office:office" xmlns:r="http://schemas.openxmlformats.org/officeDocument/2006/relationships" xmlns:m="http://schemas.openxmlformats.org/officeDocument/2006/math" xmlns:v="urn:schemas-microsoft-com:vml" xmlns:wp14="http://schemas.microsoft.com/office/word/2010/wordprocessingDrawing" xmlns:wp="http://schemas.openxmlformats.org/drawingml/2006/wordprocessingDrawing" xmlns:w10="urn:schemas-microsoft-com:office:word" xmlns:w="http://schemas.openxmlformats.org/wordprocessingml/2006/main" xmlns:w14="http://schemas.microsoft.com/office/word/2010/wordml" xmlns:w15="http://schemas.microsoft.com/office/word/2012/wordml" xmlns:w16cex="http://schemas.microsoft.com/office/word/2018/wordml/cex" xmlns:w16cid="http://schemas.microsoft.com/office/word/2016/wordml/cid" xmlns:w16="http://schemas.microsoft.com/office/word/2018/wordml" xmlns:w16se="http://schemas.microsoft.com/office/word/2015/wordml/symex" xmlns:wpg="http://schemas.microsoft.com/office/word/2010/wordprocessingGroup" xmlns:wpi="http://schemas.microsoft.com/office/word/2010/wordprocessingInk" xmlns:wne="http://schemas.microsoft.com/office/word/2006/wordml" xmlns:wps="http://schemas.microsoft.com/office/word/2010/wordprocessingShape" mc:Ignorable="w14 w15 w16se w16cid w16 w16cex wp14">
+  <w:endnote w:type="separator" w:id="-1">
+    <w:p>
+      <w:pPr>
+        <w:spacing w:before="0" w:after="0" w:line="240" w:lineRule="auto"/>
+      </w:pPr>
+      <w:r>
+        <w:separator/>
+      </w:r>
+    </w:p>
+  </w:endnote>
+  <w:endnote w:type="continuationSeparator" w:id="0">
+    <w:p>
+      <w:pPr>
+        <w:spacing w:before="0" w:after="0" w:line="240" w:lineRule="auto"/>
+      </w:pPr>
+      <w:r>
+        <w:continuationSeparator/>
+      </w:r>
+    </w:p>
+  </w:endnote>
+</w:endnotes>
+</file>
+
+<file path=word/footnotes.xml><?xml version="1.0" encoding="utf-8"?>
+<w:footnotes xmlns:wpc="http://schemas.microsoft.com/office/word/2010/wordprocessingCanvas" xmlns:cx="http://schemas.microsoft.com/office/drawing/2014/chartex" xmlns:cx1="http://schemas.microsoft.com/office/drawing/2015/9/8/chartex" xmlns:cx2="http://schemas.microsoft.com/office/drawing/2015/10/21/chartex" xmlns:cx3="http://schemas.microsoft.com/office/drawing/2016/5/9/chartex" xmlns:cx4="http://schemas.microsoft.com/office/drawing/2016/5/10/chartex" xmlns:cx5="http://schemas.microsoft.com/office/drawing/2016/5/11/chartex" xmlns:cx6="http://schemas.microsoft.com/office/drawing/2016/5/12/chartex" xmlns:cx7="http://schemas.microsoft.com/office/drawing/2016/5/13/chartex" xmlns:cx8="http://schemas.microsoft.com/office/drawing/2016/5/14/chartex" xmlns:mc="http://schemas.openxmlformats.org/markup-compatibility/2006" xmlns:aink="http://schemas.microsoft.com/office/drawing/2016/ink" xmlns:am3d="http://schemas.microsoft.com/office/drawing/2017/model3d" xmlns:o="urn:schemas-microsoft-com:office:office" xmlns:r="http://schemas.openxmlformats.org/officeDocument/2006/relationships" xmlns:m="http://schemas.openxmlformats.org/officeDocument/2006/math" xmlns:v="urn:schemas-microsoft-com:vml" xmlns:wp14="http://schemas.microsoft.com/office/word/2010/wordprocessingDrawing" xmlns:wp="http://schemas.openxmlformats.org/drawingml/2006/wordprocessingDrawing" xmlns:w10="urn:schemas-microsoft-com:office:word" xmlns:w="http://schemas.openxmlformats.org/wordprocessingml/2006/main" xmlns:w14="http://schemas.microsoft.com/office/word/2010/wordml" xmlns:w15="http://schemas.microsoft.com/office/word/2012/wordml" xmlns:w16cex="http://schemas.microsoft.com/office/word/2018/wordml/cex" xmlns:w16cid="http://schemas.microsoft.com/office/word/2016/wordml/cid" xmlns:w16="http://schemas.microsoft.com/office/word/2018/wordml" xmlns:w16se="http://schemas.microsoft.com/office/word/2015/wordml/symex" xmlns:wpg="http://schemas.microsoft.com/office/word/2010/wordprocessingGroup" xmlns:wpi="http://schemas.microsoft.com/office/word/2010/wordprocessingInk" xmlns:wne="http://schemas.microsoft.com/office/word/2006/wordml" xmlns:wps="http://schemas.microsoft.com/office/word/2010/wordprocessingShape" mc:Ignorable="w14 w15 w16se w16cid w16 w16cex wp14">
+  <w:footnote w:type="separator" w:id="-1">
+    <w:p>
+      <w:pPr>
+        <w:spacing w:before="0" w:after="0" w:line="240" w:lineRule="auto"/>
+      </w:pPr>
+      <w:r>
+        <w:separator/>
+      </w:r>
+    </w:p>
+  </w:footnote>
+  <w:footnote w:type="continuationSeparator" w:id="0">
+    <w:p>
+      <w:pPr>
+        <w:spacing w:before="0" w:after="0" w:line="240" w:lineRule="auto"/>
+      </w:pPr>
+      <w:r>
+        <w:continuationSeparator/>
+      </w:r>
+    </w:p>
+  </w:footnote>
+</w:footnotes>
+</file>
+
+<file path=word/header1.xml><?xml version="1.0" encoding="utf-8"?>
+<w:hdr xmlns:wpc="http://schemas.microsoft.com/office/word/2010/wordprocessingCanvas" xmlns:cx="http://schemas.microsoft.com/office/drawing/2014/chartex" xmlns:cx1="http://schemas.microsoft.com/office/drawing/2015/9/8/chartex" xmlns:cx2="http://schemas.microsoft.com/office/drawing/2015/10/21/chartex" xmlns:cx3="http://schemas.microsoft.com/office/drawing/2016/5/9/chartex" xmlns:cx4="http://schemas.microsoft.com/office/drawing/2016/5/10/chartex" xmlns:cx5="http://schemas.microsoft.com/office/drawing/2016/5/11/chartex" xmlns:cx6="http://schemas.microsoft.com/office/drawing/2016/5/12/chartex" xmlns:cx7="http://schemas.microsoft.com/office/drawing/2016/5/13/chartex" xmlns:cx8="http://schemas.microsoft.com/office/drawing/2016/5/14/chartex" xmlns:mc="http://schemas.openxmlformats.org/markup-compatibility/2006" xmlns:aink="http://schemas.microsoft.com/office/drawing/2016/ink" xmlns:am3d="http://schemas.microsoft.com/office/drawing/2017/model3d" xmlns:o="urn:schemas-microsoft-com:office:office" xmlns:r="http://schemas.openxmlformats.org/officeDocument/2006/relationships" xmlns:m="http://schemas.openxmlformats.org/officeDocument/2006/math" xmlns:v="urn:schemas-microsoft-com:vml" xmlns:wp14="http://schemas.microsoft.com/office/word/2010/wordprocessingDrawing" xmlns:wp="http://schemas.openxmlformats.org/drawingml/2006/wordprocessingDrawing" xmlns:w10="urn:schemas-microsoft-com:office:word" xmlns:w="http://schemas.openxmlformats.org/wordprocessingml/2006/main" xmlns:w14="http://schemas.microsoft.com/office/word/2010/wordml" xmlns:w15="http://schemas.microsoft.com/office/word/2012/wordml" xmlns:w16cex="http://schemas.microsoft.com/office/word/2018/wordml/cex" xmlns:w16cid="http://schemas.microsoft.com/office/word/2016/wordml/cid" xmlns:w16="http://schemas.microsoft.com/office/word/2018/wordml" xmlns:w16se="http://schemas.microsoft.com/office/word/2015/wordml/symex" xmlns:wpg="http://schemas.microsoft.com/office/word/2010/wordprocessingGroup" xmlns:wpi="http://schemas.microsoft.com/office/word/2010/wordprocessingInk" xmlns:wne="http://schemas.microsoft.com/office/word/2006/wordml" xmlns:wps="http://schemas.microsoft.com/office/word/2010/wordprocessingShape" mc:Ignorable="w14 w15 w16se w16cid w16 w16cex wp14">
+  <w:p>
+    <w:pPr>
+      <w:pStyle w:val="Hlavika"/>
+    </w:pPr>
+    <w:r>
+      <w:t>Róbert Junas</w:t>
+    </w:r>
+    <w:r>
+      <w:tab/>
+    </w:r>
+    <w:r>
+      <w:tab/>
+      <w:t>12.4.2021</w:t>
+    </w:r>
+  </w:p>
+  <w:p>
+    <w:pPr>
+      <w:pStyle w:val="Hlavika"/>
+      <w:rPr>
+        <w:rFonts w:cs="Times New Roman"/>
+        <w:szCs w:val="24"/>
+      </w:rPr>
+    </w:pPr>
+    <w:r>
+      <w:rPr>
+        <w:rFonts w:cs="Times New Roman"/>
+        <w:color w:val="000000"/>
+        <w:szCs w:val="24"/>
+        <w:shd w:val="clear" w:color="auto" w:fill="FFFFFF"/>
+      </w:rPr>
+      <w:t>102970</w:t>
+    </w:r>
+  </w:p>
+</w:hdr>
 </file>
 
 <file path=word/styles.xml><?xml version="1.0" encoding="utf-8"?>
@@ -692,6 +1545,77 @@
       <w:szCs w:val="56"/>
     </w:rPr>
   </w:style>
+  <w:style w:type="paragraph" w:styleId="Popis">
+    <w:name w:val="caption"/>
+    <w:basedOn w:val="Normlny"/>
+    <w:next w:val="Normlny"/>
+    <w:uiPriority w:val="35"/>
+    <w:unhideWhenUsed/>
+    <w:qFormat/>
+    <w:rsid w:val="00C92B28"/>
+    <w:pPr>
+      <w:spacing w:before="0" w:after="200" w:line="240" w:lineRule="auto"/>
+    </w:pPr>
+    <w:rPr>
+      <w:i/>
+      <w:iCs/>
+      <w:color w:val="44546A" w:themeColor="text2"/>
+      <w:sz w:val="18"/>
+      <w:szCs w:val="18"/>
+    </w:rPr>
+  </w:style>
+  <w:style w:type="paragraph" w:styleId="Hlavika">
+    <w:name w:val="header"/>
+    <w:basedOn w:val="Normlny"/>
+    <w:link w:val="HlavikaChar"/>
+    <w:uiPriority w:val="99"/>
+    <w:unhideWhenUsed/>
+    <w:rsid w:val="007B36AE"/>
+    <w:pPr>
+      <w:tabs>
+        <w:tab w:val="center" w:pos="4536"/>
+        <w:tab w:val="right" w:pos="9072"/>
+      </w:tabs>
+      <w:spacing w:before="0" w:after="0" w:line="240" w:lineRule="auto"/>
+    </w:pPr>
+  </w:style>
+  <w:style w:type="character" w:customStyle="1" w:styleId="HlavikaChar">
+    <w:name w:val="Hlavička Char"/>
+    <w:basedOn w:val="Predvolenpsmoodseku"/>
+    <w:link w:val="Hlavika"/>
+    <w:uiPriority w:val="99"/>
+    <w:rsid w:val="007B36AE"/>
+    <w:rPr>
+      <w:rFonts w:ascii="Times New Roman" w:hAnsi="Times New Roman"/>
+      <w:sz w:val="24"/>
+    </w:rPr>
+  </w:style>
+  <w:style w:type="paragraph" w:styleId="Pta">
+    <w:name w:val="footer"/>
+    <w:basedOn w:val="Normlny"/>
+    <w:link w:val="PtaChar"/>
+    <w:uiPriority w:val="99"/>
+    <w:unhideWhenUsed/>
+    <w:rsid w:val="007B36AE"/>
+    <w:pPr>
+      <w:tabs>
+        <w:tab w:val="center" w:pos="4536"/>
+        <w:tab w:val="right" w:pos="9072"/>
+      </w:tabs>
+      <w:spacing w:before="0" w:after="0" w:line="240" w:lineRule="auto"/>
+    </w:pPr>
+  </w:style>
+  <w:style w:type="character" w:customStyle="1" w:styleId="PtaChar">
+    <w:name w:val="Päta Char"/>
+    <w:basedOn w:val="Predvolenpsmoodseku"/>
+    <w:link w:val="Pta"/>
+    <w:uiPriority w:val="99"/>
+    <w:rsid w:val="007B36AE"/>
+    <w:rPr>
+      <w:rFonts w:ascii="Times New Roman" w:hAnsi="Times New Roman"/>
+      <w:sz w:val="24"/>
+    </w:rPr>
+  </w:style>
 </w:styles>
 </file>
 

</xml_diff>

<commit_message>
Korektor a Dizajner si zacali pridavat hodiny + dokumentacia
</commit_message>
<xml_diff>
--- a/docs/Lagatoria.docx
+++ b/docs/Lagatoria.docx
@@ -11,6 +11,7 @@
           <w:lang w:val="en-US"/>
         </w:rPr>
       </w:pPr>
+      <w:proofErr w:type="spellStart"/>
       <w:r>
         <w:rPr>
           <w:rFonts w:ascii="Times New Roman" w:hAnsi="Times New Roman" w:cs="Times New Roman"/>
@@ -18,6 +19,7 @@
         </w:rPr>
         <w:t>Lagatoria</w:t>
       </w:r>
+      <w:proofErr w:type="spellEnd"/>
     </w:p>
     <w:p>
       <w:pPr>
@@ -32,7 +34,15 @@
         <w:t>Názov</w:t>
       </w:r>
       <w:r>
-        <w:t xml:space="preserve"> projektu je Lagatoria.</w:t>
+        <w:t xml:space="preserve"> projektu je </w:t>
+      </w:r>
+      <w:proofErr w:type="spellStart"/>
+      <w:r>
+        <w:t>Lagatoria</w:t>
+      </w:r>
+      <w:proofErr w:type="spellEnd"/>
+      <w:r>
+        <w:t>.</w:t>
       </w:r>
       <w:r>
         <w:t xml:space="preserve"> Hlavnou úlohou projektu je vydávanie kníh, teda to zahŕňa </w:t>
@@ -45,19 +55,29 @@
       </w:r>
     </w:p>
     <w:p>
-      <w:pPr>
+      <w:r>
+        <w:t xml:space="preserve">2. </w:t>
+      </w:r>
+      <w:r>
+        <w:t xml:space="preserve">Program je </w:t>
+      </w:r>
+      <w:r>
+        <w:t>z veľkej časti funkčný. Funguje pridávanie a odoberanie ako autorov, tak aj odoberateľov, Používateľské rozhranie je rozdelené podľa vzoru MVC</w:t>
+      </w:r>
+      <w:r>
+        <w:t xml:space="preserve"> </w:t>
+      </w:r>
+      <w:r>
+        <w:t>. Funguje vydávanie kníh ako aj ich distribúcia medzi odoberateľov. Dokážeme zmeniť stratégiu ako sa knihy vydávajú.</w:t>
+      </w:r>
+      <w:r>
         <w:rPr>
           <w:lang w:val="en-US"/>
         </w:rPr>
-      </w:pPr>
-      <w:r>
-        <w:t xml:space="preserve">2. </w:t>
-      </w:r>
-      <w:r>
-        <w:t>Program je funkčný.</w:t>
-      </w:r>
-      <w:r>
-        <w:t xml:space="preserve">  </w:t>
+        <w:t xml:space="preserve"> </w:t>
+      </w:r>
+      <w:r>
+        <w:t>Čo sa týka kníhkupectva, tak dokážeme objednať knihy. Premiestňovať ich do rôznych sekcií a pod.</w:t>
       </w:r>
     </w:p>
     <w:p>
@@ -88,23 +108,89 @@
         <w:t xml:space="preserve"> nám tvorí dedenie používateľov. Na vrchu </w:t>
       </w:r>
       <w:r>
-        <w:t>je interface lagatoria.utils.InputProcess</w:t>
-      </w:r>
+        <w:t xml:space="preserve">je interface </w:t>
+      </w:r>
+      <w:proofErr w:type="spellStart"/>
+      <w:r>
+        <w:t>lagatoria.utils.InputProcess</w:t>
+      </w:r>
+      <w:proofErr w:type="spellEnd"/>
       <w:r>
         <w:t xml:space="preserve"> </w:t>
       </w:r>
       <w:r>
-        <w:t>ten je implementovaný abstraktnou triedou lagatoria.users.Pouzivatel</w:t>
-      </w:r>
-      <w:r>
-        <w:t>, Pouzivatel je dedený triedou Zakaznik a abstraktnou triedou Zamestanec. Nakoniec triedy Skladnik, Predajca, Distributor, Manazer a aj vnorené triedy Korektor, Dizajner</w:t>
-      </w:r>
+        <w:t xml:space="preserve">ten je implementovaný abstraktnou triedou </w:t>
+      </w:r>
+      <w:proofErr w:type="spellStart"/>
+      <w:r>
+        <w:t>lagatoria.users.Pouzivatel</w:t>
+      </w:r>
+      <w:proofErr w:type="spellEnd"/>
+      <w:r>
+        <w:t xml:space="preserve">, </w:t>
+      </w:r>
+      <w:proofErr w:type="spellStart"/>
+      <w:r>
+        <w:t>Pouzivatel</w:t>
+      </w:r>
+      <w:proofErr w:type="spellEnd"/>
+      <w:r>
+        <w:t xml:space="preserve"> je dedený triedou </w:t>
+      </w:r>
+      <w:proofErr w:type="spellStart"/>
+      <w:r>
+        <w:t>Zakaznik</w:t>
+      </w:r>
+      <w:proofErr w:type="spellEnd"/>
+      <w:r>
+        <w:t xml:space="preserve"> a abstraktnou triedou </w:t>
+      </w:r>
+      <w:proofErr w:type="spellStart"/>
+      <w:r>
+        <w:t>Zamestanec</w:t>
+      </w:r>
+      <w:proofErr w:type="spellEnd"/>
+      <w:r>
+        <w:t xml:space="preserve">. Nakoniec triedy </w:t>
+      </w:r>
+      <w:proofErr w:type="spellStart"/>
+      <w:r>
+        <w:t>Skladnik</w:t>
+      </w:r>
+      <w:proofErr w:type="spellEnd"/>
+      <w:r>
+        <w:t xml:space="preserve">, Predajca, </w:t>
+      </w:r>
+      <w:proofErr w:type="spellStart"/>
+      <w:r>
+        <w:t>Distributor</w:t>
+      </w:r>
+      <w:proofErr w:type="spellEnd"/>
+      <w:r>
+        <w:t xml:space="preserve">, </w:t>
+      </w:r>
+      <w:proofErr w:type="spellStart"/>
+      <w:r>
+        <w:t>Manazer</w:t>
+      </w:r>
+      <w:proofErr w:type="spellEnd"/>
+      <w:r>
+        <w:t xml:space="preserve"> a aj vnorené triedy Korektor, </w:t>
+      </w:r>
+      <w:proofErr w:type="spellStart"/>
+      <w:r>
+        <w:t>Dizajner</w:t>
+      </w:r>
+      <w:proofErr w:type="spellEnd"/>
       <w:r>
         <w:t xml:space="preserve"> (v triede Vydavatelstvo.java) dedia triedu Zamestnanec.</w:t>
       </w:r>
     </w:p>
     <w:p>
       <w:r>
+        <w:rPr>
+          <w:noProof/>
+        </w:rPr>
         <w:drawing>
           <wp:inline distT="0" distB="0" distL="0" distR="0" wp14:anchorId="5D33593C" wp14:editId="15F3461D">
             <wp:extent cx="2419688" cy="209579"/>
@@ -147,6 +233,9 @@
         <w:ind w:firstLine="708"/>
       </w:pPr>
       <w:r>
+        <w:rPr>
+          <w:noProof/>
+        </w:rPr>
         <w:drawing>
           <wp:inline distT="0" distB="0" distL="0" distR="0" wp14:anchorId="72B4176B" wp14:editId="01F35265">
             <wp:extent cx="4344006" cy="181000"/>
@@ -189,6 +278,9 @@
         <w:ind w:left="708" w:firstLine="708"/>
       </w:pPr>
       <w:r>
+        <w:rPr>
+          <w:noProof/>
+        </w:rPr>
         <w:drawing>
           <wp:inline distT="0" distB="0" distL="0" distR="0" wp14:anchorId="4AE21137" wp14:editId="5DBB3861">
             <wp:extent cx="3086531" cy="219106"/>
@@ -231,6 +323,9 @@
         <w:ind w:left="708" w:firstLine="708"/>
       </w:pPr>
       <w:r>
+        <w:rPr>
+          <w:noProof/>
+        </w:rPr>
         <w:drawing>
           <wp:inline distT="0" distB="0" distL="0" distR="0" wp14:anchorId="1074C340" wp14:editId="6A7324A5">
             <wp:extent cx="4086795" cy="161948"/>
@@ -276,6 +371,9 @@
         <w:tab/>
       </w:r>
       <w:r>
+        <w:rPr>
+          <w:noProof/>
+        </w:rPr>
         <w:drawing>
           <wp:inline distT="0" distB="0" distL="0" distR="0" wp14:anchorId="3A6A0370" wp14:editId="1012ABBE">
             <wp:extent cx="3134162" cy="200053"/>
@@ -321,6 +419,9 @@
         <w:tab/>
       </w:r>
       <w:r>
+        <w:rPr>
+          <w:noProof/>
+        </w:rPr>
         <w:drawing>
           <wp:inline distT="0" distB="0" distL="0" distR="0" wp14:anchorId="2D009B4D" wp14:editId="0B529764">
             <wp:extent cx="3381847" cy="200053"/>
@@ -363,6 +464,9 @@
         <w:ind w:left="1416" w:firstLine="708"/>
       </w:pPr>
       <w:r>
+        <w:rPr>
+          <w:noProof/>
+        </w:rPr>
         <w:drawing>
           <wp:inline distT="0" distB="0" distL="0" distR="0" wp14:anchorId="7F0F4312" wp14:editId="078D0925">
             <wp:extent cx="3277057" cy="171474"/>
@@ -408,6 +512,9 @@
         <w:tab/>
       </w:r>
       <w:r>
+        <w:rPr>
+          <w:noProof/>
+        </w:rPr>
         <w:drawing>
           <wp:inline distT="0" distB="0" distL="0" distR="0" wp14:anchorId="41532B6D" wp14:editId="2EB5D6C1">
             <wp:extent cx="3639058" cy="190527"/>
@@ -471,7 +578,15 @@
         <w:t>.java</w:t>
       </w:r>
       <w:r>
-        <w:t xml:space="preserve"> prekonáva funkciu tým že s ňou ešte volá pridajHodinu(), čo </w:t>
+        <w:t xml:space="preserve"> prekonáva funkciu tým že s ňou ešte volá </w:t>
+      </w:r>
+      <w:proofErr w:type="spellStart"/>
+      <w:r>
+        <w:t>pridajHodinu</w:t>
+      </w:r>
+      <w:proofErr w:type="spellEnd"/>
+      <w:r>
+        <w:t xml:space="preserve">(), čo </w:t>
       </w:r>
       <w:r>
         <w:t>pridá</w:t>
@@ -485,6 +600,9 @@
     </w:p>
     <w:p>
       <w:r>
+        <w:rPr>
+          <w:noProof/>
+        </w:rPr>
         <w:drawing>
           <wp:inline distT="0" distB="0" distL="0" distR="0" wp14:anchorId="107DDA9C" wp14:editId="464F4745">
             <wp:extent cx="5876925" cy="2406650"/>
@@ -524,6 +642,10 @@
     </w:p>
     <w:p>
       <w:r>
+        <w:rPr>
+          <w:noProof/>
+        </w:rPr>
+        <w:lastRenderedPageBreak/>
         <w:drawing>
           <wp:inline distT="0" distB="0" distL="0" distR="0" wp14:anchorId="01EB1D3B" wp14:editId="7B13DBD0">
             <wp:extent cx="5876925" cy="875665"/>
@@ -566,7 +688,9 @@
         <w:keepNext/>
       </w:pPr>
       <w:r>
-        <w:lastRenderedPageBreak/>
+        <w:rPr>
+          <w:noProof/>
+        </w:rPr>
         <w:drawing>
           <wp:inline distT="0" distB="0" distL="0" distR="0" wp14:anchorId="01548FD6" wp14:editId="29DDB481">
             <wp:extent cx="5010150" cy="181994"/>
@@ -611,17 +735,35 @@
       <w:r>
         <w:t xml:space="preserve">Obrázok </w:t>
       </w:r>
-      <w:fldSimple w:instr=" SEQ Obrázok \* ARABIC ">
-        <w:r>
-          <w:rPr>
-            <w:noProof/>
-          </w:rPr>
-          <w:t>1</w:t>
-        </w:r>
-      </w:fldSimple>
-      <w:r>
-        <w:t xml:space="preserve"> Volanie funkcie spracuj  z premennej pouzivatel</w:t>
-      </w:r>
+      <w:r>
+        <w:fldChar w:fldCharType="begin"/>
+      </w:r>
+      <w:r>
+        <w:instrText xml:space="preserve"> SEQ Obrázok \* ARABIC </w:instrText>
+      </w:r>
+      <w:r>
+        <w:fldChar w:fldCharType="separate"/>
+      </w:r>
+      <w:r>
+        <w:rPr>
+          <w:noProof/>
+        </w:rPr>
+        <w:t>1</w:t>
+      </w:r>
+      <w:r>
+        <w:rPr>
+          <w:noProof/>
+        </w:rPr>
+        <w:fldChar w:fldCharType="end"/>
+      </w:r>
+      <w:r>
+        <w:t xml:space="preserve"> Volanie funkcie spracuj  z premennej </w:t>
+      </w:r>
+      <w:proofErr w:type="spellStart"/>
+      <w:r>
+        <w:t>pouzivatel</w:t>
+      </w:r>
+      <w:proofErr w:type="spellEnd"/>
     </w:p>
     <w:p>
       <w:pPr>
@@ -630,7 +772,10 @@
         </w:rPr>
       </w:pPr>
       <w:r>
-        <w:t>Ďalší priklad</w:t>
+        <w:t xml:space="preserve">Ďalší </w:t>
+      </w:r>
+      <w:r>
+        <w:t>príklad</w:t>
       </w:r>
       <w:r>
         <w:rPr>
@@ -647,6 +792,7 @@
       </w:pPr>
       <w:r>
         <w:rPr>
+          <w:noProof/>
           <w:lang w:val="en-US"/>
         </w:rPr>
         <w:drawing>
@@ -692,6 +838,7 @@
       </w:pPr>
       <w:r>
         <w:rPr>
+          <w:noProof/>
           <w:lang w:val="en-US"/>
         </w:rPr>
         <w:drawing>
@@ -741,16 +888,37 @@
       <w:r>
         <w:t xml:space="preserve">Obrázok </w:t>
       </w:r>
-      <w:fldSimple w:instr=" SEQ Obrázok \* ARABIC ">
-        <w:r>
-          <w:rPr>
-            <w:noProof/>
-          </w:rPr>
-          <w:t>2</w:t>
-        </w:r>
-      </w:fldSimple>
-      <w:r>
-        <w:t xml:space="preserve"> Override funkcie v Knihkupetvo.java</w:t>
+      <w:r>
+        <w:fldChar w:fldCharType="begin"/>
+      </w:r>
+      <w:r>
+        <w:instrText xml:space="preserve"> SEQ Obrázok \* ARABIC </w:instrText>
+      </w:r>
+      <w:r>
+        <w:fldChar w:fldCharType="separate"/>
+      </w:r>
+      <w:r>
+        <w:rPr>
+          <w:noProof/>
+        </w:rPr>
+        <w:t>2</w:t>
+      </w:r>
+      <w:r>
+        <w:rPr>
+          <w:noProof/>
+        </w:rPr>
+        <w:fldChar w:fldCharType="end"/>
+      </w:r>
+      <w:r>
+        <w:t xml:space="preserve"> </w:t>
+      </w:r>
+      <w:proofErr w:type="spellStart"/>
+      <w:r>
+        <w:t>Override</w:t>
+      </w:r>
+      <w:proofErr w:type="spellEnd"/>
+      <w:r>
+        <w:t xml:space="preserve"> funkcie v Knihkupetvo.java</w:t>
       </w:r>
     </w:p>
     <w:p>
@@ -770,14 +938,33 @@
         <w:t xml:space="preserve"> v sebe agreguje Manazer</w:t>
       </w:r>
       <w:r>
-        <w:t>.java. Knihy sa agregujú v regáloch v prípade Knihkupectva.</w:t>
-      </w:r>
-      <w:r>
-        <w:t xml:space="preserve"> Ďalej v sebe Manazer agreguje autorov, ktorý sú pripravený písať.</w:t>
-      </w:r>
-    </w:p>
-    <w:p>
-      <w:r>
+        <w:t xml:space="preserve">.java. Knihy sa agregujú v regáloch v prípade </w:t>
+      </w:r>
+      <w:proofErr w:type="spellStart"/>
+      <w:r>
+        <w:t>Knihkupectva</w:t>
+      </w:r>
+      <w:proofErr w:type="spellEnd"/>
+      <w:r>
+        <w:t>.</w:t>
+      </w:r>
+      <w:r>
+        <w:t xml:space="preserve"> Ďalej v sebe </w:t>
+      </w:r>
+      <w:proofErr w:type="spellStart"/>
+      <w:r>
+        <w:t>Manazer</w:t>
+      </w:r>
+      <w:proofErr w:type="spellEnd"/>
+      <w:r>
+        <w:t xml:space="preserve"> agreguje autorov, ktorý sú pripravený písať.</w:t>
+      </w:r>
+    </w:p>
+    <w:p>
+      <w:r>
+        <w:rPr>
+          <w:noProof/>
+        </w:rPr>
         <w:drawing>
           <wp:inline distT="0" distB="0" distL="0" distR="0" wp14:anchorId="371FBCFE" wp14:editId="57A23D01">
             <wp:extent cx="3924848" cy="419158"/>
@@ -822,6 +1009,9 @@
         </w:rPr>
       </w:pPr>
       <w:r>
+        <w:rPr>
+          <w:noProof/>
+        </w:rPr>
         <w:drawing>
           <wp:inline distT="0" distB="0" distL="0" distR="0" wp14:anchorId="016C68C1" wp14:editId="0DD6FB9A">
             <wp:extent cx="6143625" cy="2259178"/>
@@ -861,6 +1051,9 @@
     </w:p>
     <w:p>
       <w:r>
+        <w:rPr>
+          <w:noProof/>
+        </w:rPr>
         <w:drawing>
           <wp:inline distT="0" distB="0" distL="0" distR="0" wp14:anchorId="4A1114BA" wp14:editId="0C550774">
             <wp:extent cx="2810267" cy="1314633"/>
@@ -920,9 +1113,16 @@
       <w:r>
         <w:t xml:space="preserve"> medzi nimi</w:t>
       </w:r>
-    </w:p>
-    <w:p>
-      <w:r>
+      <w:r>
+        <w:t>. Nakoniec sa všetky časti prepájajú v Main.java.</w:t>
+      </w:r>
+    </w:p>
+    <w:p>
+      <w:r>
+        <w:rPr>
+          <w:noProof/>
+        </w:rPr>
+        <w:lastRenderedPageBreak/>
         <w:drawing>
           <wp:inline distT="0" distB="0" distL="0" distR="0" wp14:anchorId="1AC7FC27" wp14:editId="052111A7">
             <wp:extent cx="3982006" cy="971686"/>
@@ -961,10 +1161,168 @@
       </w:r>
     </w:p>
     <w:p>
-      <w:r>
-        <w:t>7. Uveďte ďalšie črty projektu.</w:t>
-      </w:r>
-    </w:p>
+      <w:pPr>
+        <w:rPr>
+          <w:lang w:val="en-US"/>
+        </w:rPr>
+      </w:pPr>
+      <w:r>
+        <w:t xml:space="preserve">7. </w:t>
+      </w:r>
+      <w:r>
+        <w:t xml:space="preserve">Máme navyše implementovanú sterilizáciu na strane kníhkupectva, kde si ukladáme stav všetkých poličiek a kníh v kníhkupectve súbor s dátami ukladáme do zložky </w:t>
+      </w:r>
+      <w:proofErr w:type="spellStart"/>
+      <w:r>
+        <w:t>res</w:t>
+      </w:r>
+      <w:proofErr w:type="spellEnd"/>
+      <w:r>
+        <w:rPr>
+          <w:lang w:val="en-US"/>
+        </w:rPr>
+        <w:t>/</w:t>
+      </w:r>
+      <w:r>
+        <w:rPr>
+          <w:lang w:val="en-US"/>
+        </w:rPr>
+        <w:t>.</w:t>
+      </w:r>
+    </w:p>
+    <w:p>
+      <w:r>
+        <w:rPr>
+          <w:lang w:val="en-US"/>
+        </w:rPr>
+        <w:t xml:space="preserve"> </w:t>
+      </w:r>
+      <w:r>
+        <w:t xml:space="preserve">Ďalej máme implementovaný návrhový vzor </w:t>
+      </w:r>
+      <w:proofErr w:type="spellStart"/>
+      <w:r>
+        <w:t>observer</w:t>
+      </w:r>
+      <w:proofErr w:type="spellEnd"/>
+      <w:r>
+        <w:t xml:space="preserve"> medzi </w:t>
+      </w:r>
+      <w:proofErr w:type="spellStart"/>
+      <w:r>
+        <w:t>Manazer</w:t>
+      </w:r>
+      <w:proofErr w:type="spellEnd"/>
+      <w:r>
+        <w:t xml:space="preserve"> a Autor. Ďalším implementovaným návrhovým vzorom je </w:t>
+      </w:r>
+      <w:proofErr w:type="spellStart"/>
+      <w:r>
+        <w:t>Composite</w:t>
+      </w:r>
+      <w:proofErr w:type="spellEnd"/>
+      <w:r>
+        <w:t xml:space="preserve"> a je spojený s vytváraním kníh. Ďalej sme implementovali model </w:t>
+      </w:r>
+      <w:proofErr w:type="spellStart"/>
+      <w:r>
+        <w:t>Visitor</w:t>
+      </w:r>
+      <w:proofErr w:type="spellEnd"/>
+      <w:r>
+        <w:t xml:space="preserve"> a to pri implementácií Autora.  Ako posledný sme </w:t>
+      </w:r>
+      <w:r>
+        <w:t xml:space="preserve">implantovali </w:t>
+      </w:r>
+      <w:proofErr w:type="spellStart"/>
+      <w:r>
+        <w:t>Strategy</w:t>
+      </w:r>
+      <w:proofErr w:type="spellEnd"/>
+      <w:r>
+        <w:t xml:space="preserve"> vo Vydavatelstvo.java, kde sa mení metóda vydávania kníh.</w:t>
+      </w:r>
+    </w:p>
+    <w:p>
+      <w:r>
+        <w:t>Implementované máme aj vlastné výnimky</w:t>
+      </w:r>
+      <w:r>
+        <w:rPr>
+          <w:lang w:val="en-US"/>
+        </w:rPr>
+        <w:t xml:space="preserve">: </w:t>
+      </w:r>
+      <w:proofErr w:type="spellStart"/>
+      <w:r>
+        <w:t>AutorExistujeException</w:t>
+      </w:r>
+      <w:proofErr w:type="spellEnd"/>
+      <w:r>
+        <w:t xml:space="preserve">, </w:t>
+      </w:r>
+      <w:r>
+        <w:t xml:space="preserve"> </w:t>
+      </w:r>
+      <w:proofErr w:type="spellStart"/>
+      <w:r>
+        <w:t>AutorNieJeNaZozname</w:t>
+      </w:r>
+      <w:proofErr w:type="spellEnd"/>
+      <w:r>
+        <w:t xml:space="preserve">, </w:t>
+      </w:r>
+      <w:proofErr w:type="spellStart"/>
+      <w:r>
+        <w:t>InvalidFormatException</w:t>
+      </w:r>
+      <w:proofErr w:type="spellEnd"/>
+      <w:r>
+        <w:t>. Nachádzajú sa v </w:t>
+      </w:r>
+      <w:proofErr w:type="spellStart"/>
+      <w:r>
+        <w:t>core.utils.exceptions</w:t>
+      </w:r>
+      <w:proofErr w:type="spellEnd"/>
+      <w:r>
+        <w:t>.</w:t>
+      </w:r>
+    </w:p>
+    <w:p>
+      <w:r>
+        <w:t xml:space="preserve">Využili sme aj </w:t>
+      </w:r>
+      <w:proofErr w:type="spellStart"/>
+      <w:r>
+        <w:t>multithreading</w:t>
+      </w:r>
+      <w:proofErr w:type="spellEnd"/>
+      <w:r>
+        <w:t xml:space="preserve"> pri autoroch, ktorý dokážu naraz písať knihy.</w:t>
+      </w:r>
+    </w:p>
+    <w:p>
+      <w:r>
+        <w:t>Explicitne sme využili RTTI, pri zisťovaní kam sa máju knihy a ako poslať.</w:t>
+      </w:r>
+    </w:p>
+    <w:p>
+      <w:r>
+        <w:t>Máme implementované aj vnorene triedy vyhniezdené triedy a rozhranie vo Vydavatelstvo.java.</w:t>
+      </w:r>
+    </w:p>
+    <w:p>
+      <w:r>
+        <w:t xml:space="preserve">Máme implementovanú aj default metódu na platenie </w:t>
+      </w:r>
+      <w:r>
+        <w:t>vydavateľstvu v rozhraní Odoberatel.java</w:t>
+      </w:r>
+    </w:p>
+    <w:p/>
+    <w:p/>
     <w:sectPr>
       <w:headerReference w:type="default" r:id="rId24"/>
       <w:pgSz w:w="11907" w:h="18144" w:code="8"/>
@@ -1033,8 +1391,13 @@
       <w:pStyle w:val="Hlavika"/>
     </w:pPr>
     <w:r>
-      <w:t>Róbert Junas</w:t>
+      <w:t xml:space="preserve">Róbert </w:t>
     </w:r>
+    <w:proofErr w:type="spellStart"/>
+    <w:r>
+      <w:t>Junas</w:t>
+    </w:r>
+    <w:proofErr w:type="spellEnd"/>
     <w:r>
       <w:tab/>
     </w:r>
@@ -1474,7 +1837,6 @@
   <w:style w:type="character" w:default="1" w:styleId="Predvolenpsmoodseku">
     <w:name w:val="Default Paragraph Font"/>
     <w:uiPriority w:val="1"/>
-    <w:semiHidden/>
     <w:unhideWhenUsed/>
   </w:style>
   <w:style w:type="table" w:default="1" w:styleId="Normlnatabuka">
@@ -1614,6 +1976,36 @@
     <w:rPr>
       <w:rFonts w:ascii="Times New Roman" w:hAnsi="Times New Roman"/>
       <w:sz w:val="24"/>
+    </w:rPr>
+  </w:style>
+  <w:style w:type="paragraph" w:styleId="PredformtovanHTML">
+    <w:name w:val="HTML Preformatted"/>
+    <w:basedOn w:val="Normlny"/>
+    <w:link w:val="PredformtovanHTMLChar"/>
+    <w:uiPriority w:val="99"/>
+    <w:semiHidden/>
+    <w:unhideWhenUsed/>
+    <w:rsid w:val="00664F66"/>
+    <w:pPr>
+      <w:spacing w:before="0" w:after="0" w:line="240" w:lineRule="auto"/>
+    </w:pPr>
+    <w:rPr>
+      <w:rFonts w:ascii="Consolas" w:hAnsi="Consolas"/>
+      <w:sz w:val="20"/>
+      <w:szCs w:val="20"/>
+    </w:rPr>
+  </w:style>
+  <w:style w:type="character" w:customStyle="1" w:styleId="PredformtovanHTMLChar">
+    <w:name w:val="Predformátované HTML Char"/>
+    <w:basedOn w:val="Predvolenpsmoodseku"/>
+    <w:link w:val="PredformtovanHTML"/>
+    <w:uiPriority w:val="99"/>
+    <w:semiHidden/>
+    <w:rsid w:val="00664F66"/>
+    <w:rPr>
+      <w:rFonts w:ascii="Consolas" w:hAnsi="Consolas"/>
+      <w:sz w:val="20"/>
+      <w:szCs w:val="20"/>
     </w:rPr>
   </w:style>
 </w:styles>

</xml_diff>